<commit_message>
ajout cours du 29/09/22
</commit_message>
<xml_diff>
--- a/4_Mes_Supports_Cours/commandes_git_github.docx
+++ b/4_Mes_Supports_Cours/commandes_git_github.docx
@@ -22,19 +22,8 @@
           <w:sz w:val="28"/>
           <w:szCs w:val="28"/>
         </w:rPr>
-        <w:t>Commandes git/</w:t>
-      </w:r>
-      <w:proofErr w:type="spellStart"/>
-      <w:r>
-        <w:rPr>
-          <w:b/>
-          <w:bCs/>
-          <w:sz w:val="28"/>
-          <w:szCs w:val="28"/>
-        </w:rPr>
-        <w:t>github</w:t>
-      </w:r>
-      <w:proofErr w:type="spellEnd"/>
+        <w:t>Commandes git/github</w:t>
+      </w:r>
     </w:p>
     <w:p/>
     <w:p>
@@ -91,323 +80,228 @@
     </w:p>
     <w:p>
       <w:r>
+        <w:t>$ rm -Rf .git/</w:t>
+      </w:r>
+    </w:p>
+    <w:p/>
+    <w:p>
+      <w:r>
+        <w:t xml:space="preserve">$git add </w:t>
+      </w:r>
+      <w:r>
+        <w:rPr>
+          <w:color w:val="A6A6A6" w:themeColor="background1" w:themeShade="A6"/>
+        </w:rPr>
+        <w:t xml:space="preserve">fichier.html </w:t>
+      </w:r>
+      <w:r>
+        <w:t>(ou .)</w:t>
+      </w:r>
+    </w:p>
+    <w:p>
+      <w:pPr>
+        <w:rPr>
+          <w:lang w:val="en-US"/>
+        </w:rPr>
+      </w:pPr>
+      <w:r>
+        <w:rPr>
+          <w:lang w:val="en-US"/>
+        </w:rPr>
+        <w:t>$git commit -am "</w:t>
+      </w:r>
+      <w:r>
+        <w:rPr>
+          <w:color w:val="A6A6A6" w:themeColor="background1" w:themeShade="A6"/>
+          <w:lang w:val="en-US"/>
+        </w:rPr>
+        <w:t>note</w:t>
+      </w:r>
+      <w:r>
+        <w:rPr>
+          <w:lang w:val="en-US"/>
+        </w:rPr>
+        <w:t>"</w:t>
+      </w:r>
+    </w:p>
+    <w:p>
+      <w:pPr>
+        <w:rPr>
+          <w:lang w:val="en-US"/>
+        </w:rPr>
+      </w:pPr>
+      <w:r>
+        <w:rPr>
+          <w:lang w:val="en-US"/>
+        </w:rPr>
+        <w:t>$git push</w:t>
+      </w:r>
+    </w:p>
+    <w:p>
+      <w:pPr>
+        <w:rPr>
+          <w:lang w:val="en-US"/>
+        </w:rPr>
+      </w:pPr>
+    </w:p>
+    <w:p>
+      <w:r>
         <w:t xml:space="preserve">$ </w:t>
       </w:r>
-      <w:proofErr w:type="spellStart"/>
-      <w:r>
-        <w:t>rm</w:t>
-      </w:r>
-      <w:proofErr w:type="spellEnd"/>
-      <w:r>
-        <w:t xml:space="preserve"> -Rf .git/</w:t>
+      <w:r>
+        <w:t xml:space="preserve">git push --set-upstream origin main </w:t>
+      </w:r>
+      <w:r>
+        <w:rPr>
+          <w:i/>
+          <w:iCs/>
+        </w:rPr>
+        <w:t>(si fonctionne pas)</w:t>
       </w:r>
     </w:p>
     <w:p/>
     <w:p>
       <w:r>
-        <w:t xml:space="preserve">$git </w:t>
-      </w:r>
-      <w:proofErr w:type="spellStart"/>
-      <w:r>
-        <w:t>add</w:t>
-      </w:r>
-      <w:proofErr w:type="spellEnd"/>
+        <w:t xml:space="preserve">$ </w:t>
+      </w:r>
+      <w:r>
+        <w:t>git branch</w:t>
+      </w:r>
+    </w:p>
+    <w:p>
+      <w:r>
+        <w:t xml:space="preserve">$ </w:t>
+      </w:r>
+      <w:r>
+        <w:t xml:space="preserve">git checkout </w:t>
+      </w:r>
+      <w:r>
+        <w:rPr>
+          <w:color w:val="A6A6A6" w:themeColor="background1" w:themeShade="A6"/>
+        </w:rPr>
+        <w:t>nom_branche</w:t>
+      </w:r>
+    </w:p>
+    <w:p>
+      <w:r>
+        <w:t xml:space="preserve">$ </w:t>
+      </w:r>
+      <w:r>
+        <w:t xml:space="preserve">git branch -d </w:t>
+      </w:r>
+      <w:r>
+        <w:rPr>
+          <w:color w:val="A6A6A6" w:themeColor="background1" w:themeShade="A6"/>
+        </w:rPr>
+        <w:t xml:space="preserve">nom_branche </w:t>
+      </w:r>
+      <w:r>
+        <w:rPr>
+          <w:i/>
+          <w:iCs/>
+        </w:rPr>
+        <w:t>(suppression</w:t>
+      </w:r>
+      <w:r>
+        <w:rPr>
+          <w:i/>
+          <w:iCs/>
+        </w:rPr>
+        <w:t xml:space="preserve"> de la branche</w:t>
+      </w:r>
+      <w:r>
+        <w:rPr>
+          <w:i/>
+          <w:iCs/>
+        </w:rPr>
+        <w:t>)</w:t>
+      </w:r>
+    </w:p>
+    <w:p/>
+    <w:p>
+      <w:pPr>
+        <w:rPr>
+          <w:i/>
+          <w:iCs/>
+        </w:rPr>
+      </w:pPr>
+      <w:r>
+        <w:t xml:space="preserve">$ </w:t>
+      </w:r>
+      <w:r>
+        <w:t xml:space="preserve">git merge </w:t>
+      </w:r>
+      <w:r>
+        <w:rPr>
+          <w:color w:val="A6A6A6" w:themeColor="background1" w:themeShade="A6"/>
+        </w:rPr>
+        <w:t xml:space="preserve">nom_branche </w:t>
+      </w:r>
+      <w:r>
+        <w:rPr>
+          <w:i/>
+          <w:iCs/>
+        </w:rPr>
+        <w:t>(fusion de la branche avec la branche selectionnée)</w:t>
+      </w:r>
+    </w:p>
+    <w:p/>
+    <w:p>
+      <w:r>
+        <w:t xml:space="preserve">$ git revert HEAD^ </w:t>
+      </w:r>
+      <w:r>
+        <w:rPr>
+          <w:i/>
+          <w:iCs/>
+        </w:rPr>
+        <w:t>(</w:t>
+      </w:r>
+      <w:r>
+        <w:rPr>
+          <w:i/>
+          <w:iCs/>
+        </w:rPr>
+        <w:t xml:space="preserve">annule le dernier push, </w:t>
+      </w:r>
+      <w:r>
+        <w:rPr>
+          <w:i/>
+          <w:iCs/>
+        </w:rPr>
+        <w:t>re git push</w:t>
+      </w:r>
+      <w:r>
+        <w:rPr>
+          <w:i/>
+          <w:iCs/>
+        </w:rPr>
+        <w:t xml:space="preserve"> pour r</w:t>
+      </w:r>
+      <w:r>
+        <w:rPr>
+          <w:i/>
+          <w:iCs/>
+        </w:rPr>
+        <w:t>établir</w:t>
+      </w:r>
+      <w:r>
+        <w:rPr>
+          <w:i/>
+          <w:iCs/>
+        </w:rPr>
+        <w:t>)</w:t>
+      </w:r>
+    </w:p>
+    <w:p>
+      <w:r>
+        <w:t>$ git log</w:t>
+      </w:r>
       <w:r>
         <w:t xml:space="preserve"> </w:t>
       </w:r>
       <w:r>
         <w:rPr>
-          <w:color w:val="A6A6A6" w:themeColor="background1" w:themeShade="A6"/>
-        </w:rPr>
-        <w:t xml:space="preserve">fichier.html </w:t>
-      </w:r>
-      <w:r>
-        <w:t>(ou .)</w:t>
-      </w:r>
-    </w:p>
-    <w:p>
-      <w:pPr>
-        <w:rPr>
-          <w:lang w:val="en-US"/>
-        </w:rPr>
-      </w:pPr>
-      <w:r>
-        <w:rPr>
-          <w:lang w:val="en-US"/>
-        </w:rPr>
-        <w:t>$git commit -am "</w:t>
-      </w:r>
-      <w:r>
-        <w:rPr>
-          <w:color w:val="A6A6A6" w:themeColor="background1" w:themeShade="A6"/>
-          <w:lang w:val="en-US"/>
-        </w:rPr>
-        <w:t>note</w:t>
-      </w:r>
-      <w:r>
-        <w:rPr>
-          <w:lang w:val="en-US"/>
-        </w:rPr>
-        <w:t>"</w:t>
-      </w:r>
-    </w:p>
-    <w:p>
-      <w:pPr>
-        <w:rPr>
-          <w:lang w:val="en-US"/>
-        </w:rPr>
-      </w:pPr>
-      <w:r>
-        <w:rPr>
-          <w:lang w:val="en-US"/>
-        </w:rPr>
-        <w:t>$git push</w:t>
-      </w:r>
-    </w:p>
-    <w:p>
-      <w:pPr>
-        <w:rPr>
-          <w:lang w:val="en-US"/>
-        </w:rPr>
-      </w:pPr>
-    </w:p>
-    <w:p>
-      <w:r>
-        <w:t xml:space="preserve">$ </w:t>
-      </w:r>
-      <w:r>
-        <w:t>git push --set-</w:t>
-      </w:r>
-      <w:proofErr w:type="spellStart"/>
-      <w:r>
-        <w:t>upstream</w:t>
-      </w:r>
-      <w:proofErr w:type="spellEnd"/>
-      <w:r>
-        <w:t xml:space="preserve"> </w:t>
-      </w:r>
-      <w:proofErr w:type="spellStart"/>
-      <w:r>
-        <w:t>origin</w:t>
-      </w:r>
-      <w:proofErr w:type="spellEnd"/>
-      <w:r>
-        <w:t xml:space="preserve"> main </w:t>
-      </w:r>
-      <w:r>
-        <w:rPr>
-          <w:i/>
-          <w:iCs/>
-        </w:rPr>
-        <w:t>(si fonctionne pas)</w:t>
-      </w:r>
-    </w:p>
-    <w:p/>
-    <w:p>
-      <w:r>
-        <w:t xml:space="preserve">$ </w:t>
-      </w:r>
-      <w:r>
-        <w:t xml:space="preserve">git </w:t>
-      </w:r>
-      <w:proofErr w:type="spellStart"/>
-      <w:r>
-        <w:t>branch</w:t>
-      </w:r>
-      <w:proofErr w:type="spellEnd"/>
-    </w:p>
-    <w:p>
-      <w:r>
-        <w:t xml:space="preserve">$ </w:t>
-      </w:r>
-      <w:r>
-        <w:t xml:space="preserve">git </w:t>
-      </w:r>
-      <w:proofErr w:type="spellStart"/>
-      <w:r>
-        <w:t>checkout</w:t>
-      </w:r>
-      <w:proofErr w:type="spellEnd"/>
-      <w:r>
-        <w:t xml:space="preserve"> </w:t>
-      </w:r>
-      <w:proofErr w:type="spellStart"/>
-      <w:r>
-        <w:rPr>
-          <w:color w:val="A6A6A6" w:themeColor="background1" w:themeShade="A6"/>
-        </w:rPr>
-        <w:t>nom_branche</w:t>
-      </w:r>
-      <w:proofErr w:type="spellEnd"/>
-    </w:p>
-    <w:p>
-      <w:r>
-        <w:t xml:space="preserve">$ </w:t>
-      </w:r>
-      <w:r>
-        <w:t xml:space="preserve">git </w:t>
-      </w:r>
-      <w:proofErr w:type="spellStart"/>
-      <w:r>
-        <w:t>branch</w:t>
-      </w:r>
-      <w:proofErr w:type="spellEnd"/>
-      <w:r>
-        <w:t xml:space="preserve"> -d </w:t>
-      </w:r>
-      <w:proofErr w:type="spellStart"/>
-      <w:r>
-        <w:rPr>
-          <w:color w:val="A6A6A6" w:themeColor="background1" w:themeShade="A6"/>
-        </w:rPr>
-        <w:t>nom_branche</w:t>
-      </w:r>
-      <w:proofErr w:type="spellEnd"/>
-      <w:r>
-        <w:rPr>
-          <w:color w:val="A6A6A6" w:themeColor="background1" w:themeShade="A6"/>
-        </w:rPr>
-        <w:t xml:space="preserve"> </w:t>
-      </w:r>
-      <w:r>
-        <w:rPr>
-          <w:i/>
-          <w:iCs/>
-        </w:rPr>
-        <w:t>(suppression</w:t>
-      </w:r>
-      <w:r>
-        <w:rPr>
-          <w:i/>
-          <w:iCs/>
-        </w:rPr>
-        <w:t xml:space="preserve"> de la branche</w:t>
-      </w:r>
-      <w:r>
-        <w:rPr>
-          <w:i/>
-          <w:iCs/>
-        </w:rPr>
-        <w:t>)</w:t>
-      </w:r>
-    </w:p>
-    <w:p/>
-    <w:p>
-      <w:pPr>
-        <w:rPr>
-          <w:i/>
-          <w:iCs/>
-        </w:rPr>
-      </w:pPr>
-      <w:r>
-        <w:t xml:space="preserve">$ </w:t>
-      </w:r>
-      <w:r>
-        <w:t xml:space="preserve">git merge </w:t>
-      </w:r>
-      <w:proofErr w:type="spellStart"/>
-      <w:r>
-        <w:rPr>
-          <w:color w:val="A6A6A6" w:themeColor="background1" w:themeShade="A6"/>
-        </w:rPr>
-        <w:t>nom_branche</w:t>
-      </w:r>
-      <w:proofErr w:type="spellEnd"/>
-      <w:r>
-        <w:rPr>
-          <w:color w:val="A6A6A6" w:themeColor="background1" w:themeShade="A6"/>
-        </w:rPr>
-        <w:t xml:space="preserve"> </w:t>
-      </w:r>
-      <w:r>
-        <w:rPr>
-          <w:i/>
-          <w:iCs/>
-        </w:rPr>
-        <w:t xml:space="preserve">(fusion de la branche avec la branche </w:t>
-      </w:r>
-      <w:proofErr w:type="spellStart"/>
-      <w:r>
-        <w:rPr>
-          <w:i/>
-          <w:iCs/>
-        </w:rPr>
-        <w:t>selectionnée</w:t>
-      </w:r>
-      <w:proofErr w:type="spellEnd"/>
-      <w:r>
-        <w:rPr>
-          <w:i/>
-          <w:iCs/>
-        </w:rPr>
-        <w:t>)</w:t>
-      </w:r>
-    </w:p>
-    <w:p/>
-    <w:p>
-      <w:r>
-        <w:t xml:space="preserve">$ git </w:t>
-      </w:r>
-      <w:proofErr w:type="spellStart"/>
-      <w:r>
-        <w:t>revert</w:t>
-      </w:r>
-      <w:proofErr w:type="spellEnd"/>
-      <w:r>
-        <w:t xml:space="preserve"> HEAD^ </w:t>
-      </w:r>
-      <w:r>
-        <w:rPr>
-          <w:i/>
-          <w:iCs/>
-        </w:rPr>
-        <w:t>(</w:t>
-      </w:r>
-      <w:r>
-        <w:rPr>
-          <w:i/>
-          <w:iCs/>
-        </w:rPr>
-        <w:t xml:space="preserve">annule le dernier push, </w:t>
-      </w:r>
-      <w:r>
-        <w:rPr>
-          <w:i/>
-          <w:iCs/>
-        </w:rPr>
-        <w:t>re git push</w:t>
-      </w:r>
-      <w:r>
-        <w:rPr>
-          <w:i/>
-          <w:iCs/>
-        </w:rPr>
-        <w:t xml:space="preserve"> pour r</w:t>
-      </w:r>
-      <w:r>
-        <w:rPr>
-          <w:i/>
-          <w:iCs/>
-        </w:rPr>
-        <w:t>établir</w:t>
-      </w:r>
-      <w:r>
-        <w:rPr>
-          <w:i/>
-          <w:iCs/>
-        </w:rPr>
-        <w:t>)</w:t>
-      </w:r>
-    </w:p>
-    <w:p>
-      <w:r>
-        <w:t>$ git log</w:t>
-      </w:r>
-      <w:r>
-        <w:t xml:space="preserve"> </w:t>
-      </w:r>
-      <w:r>
-        <w:rPr>
           <w:i/>
           <w:iCs/>
         </w:rPr>
@@ -416,26 +310,13 @@
     </w:p>
     <w:p>
       <w:r>
-        <w:t xml:space="preserve">$ git </w:t>
-      </w:r>
-      <w:proofErr w:type="spellStart"/>
-      <w:r>
-        <w:t>revert</w:t>
-      </w:r>
-      <w:proofErr w:type="spellEnd"/>
-      <w:r>
-        <w:t xml:space="preserve"> </w:t>
-      </w:r>
-      <w:proofErr w:type="spellStart"/>
-      <w:r>
-        <w:t>id_commit</w:t>
-      </w:r>
-      <w:proofErr w:type="spellEnd"/>
+        <w:t>$ git revert id_commit</w:t>
+      </w:r>
       <w:r>
         <w:t xml:space="preserve"> (</w:t>
       </w:r>
       <w:r>
-        <w:t>annuler un historique partagée</w:t>
+        <w:t>annule un historique partagée</w:t>
       </w:r>
       <w:r>
         <w:t>)</w:t>

</xml_diff>